<commit_message>
document: add more styling support
- support character spacing and kerning in run style
- support contextual spacing in paragraph style
- add title style to new documents
- fix en-us -> en-US typo
</commit_message>
<xml_diff>
--- a/_examples/document/simple/simple.docx
+++ b/_examples/document/simple/simple.docx
@@ -11,8 +11,32 @@
       </w:r>
     </w:p>
     <w:p>
-      <w:r>
-        <w:t>A run is a string of characters with the same formatting. </w:t>
+      <w:pPr>
+        <w:pStyle w:val="Heading1"/>
+      </w:pPr>
+      <w:r>
+        <w:t>Some Heading Text</w:t>
+      </w:r>
+    </w:p>
+    <w:p>
+      <w:pPr>
+        <w:pStyle w:val="Heading2"/>
+      </w:pPr>
+      <w:r>
+        <w:t>Some Heading Text</w:t>
+      </w:r>
+    </w:p>
+    <w:p>
+      <w:pPr>
+        <w:pStyle w:val="Heading3"/>
+      </w:pPr>
+      <w:r>
+        <w:t>Some Heading Text</w:t>
+      </w:r>
+    </w:p>
+    <w:p>
+      <w:r>
+        <w:t xml:space="preserve">A run is a string of characters with the same formatting. </w:t>
       </w:r>
       <w:r>
         <w:rPr>
@@ -23,10 +47,10 @@
           <w:sz w:val="30"/>
           <w:szCs w:val="30"/>
         </w:rPr>
-        <w:t>Multiple runs with different formatting can exist in the same paragraph. </w:t>
-      </w:r>
-      <w:r>
-        <w:t>Adding breaks to a run will insert line breaks after the run. </w:t>
+        <w:t xml:space="preserve">Multiple runs with different formatting can exist in the same paragraph. </w:t>
+      </w:r>
+      <w:r>
+        <w:t xml:space="preserve">Adding breaks to a run will insert line breaks after the run. </w:t>
         <w:br/>
         <w:br/>
       </w:r>
@@ -262,16 +286,12 @@
     <w:rPrDefault>
       <w:rPr>
         <w:rFonts w:asciiTheme="minorHAnsi" w:hAnsiTheme="minorHAnsi" w:eastAsiaTheme="minorHAnsi" w:cstheme="minorBidi"/>
-        <w:sz w:val="22"/>
-        <w:szCs w:val="22"/>
-        <w:lang w:val="en-us" w:eastAsia="en-us" w:bidi="ar-SA"/>
+        <w:sz w:val="24"/>
+        <w:szCs w:val="24"/>
+        <w:lang w:val="en-US" w:eastAsia="en-US" w:bidi="ar-SA"/>
       </w:rPr>
     </w:rPrDefault>
-    <w:pPrDefault>
-      <w:pPr>
-        <w:spacing w:after="160" w:line="259" w:lineRule="auto"/>
-      </w:pPr>
-    </w:pPrDefault>
+    <w:pPrDefault/>
   </w:docDefaults>
   <w:style w:type="paragraph" w:styleId="Normal" w:default="true">
     <w:name w:val="Normal"/>
@@ -283,7 +303,38 @@
     <w:semiHidden/>
     <w:unhideWhenUsed/>
   </w:style>
-  <w:style w:type="table" w:styleId="TableNormal" w:default="true">
+  <w:style w:type="character" w:styleId="TitleChar">
+    <w:name w:val="Title Char"/>
+    <w:basedOn w:val="DefaultParagraphFont"/>
+    <w:link w:val="Title"/>
+    <w:uiPriority w:val="10"/>
+    <w:rPr>
+      <w:rFonts w:asciiTheme="majorAscii" w:hAnsiTheme="majorHAnsi" w:eastAsiaTheme="majorEastAsia" w:cstheme="majorBidi"/>
+      <w:sz w:val="56"/>
+      <w:szCs w:val="56"/>
+      <w:kern w:val="28"/>
+      <w:spacing w:val="-10"/>
+    </w:rPr>
+  </w:style>
+  <w:style w:type="paragraph" w:styleId="Title">
+    <w:name w:val="Title"/>
+    <w:basedOn w:val="Normal"/>
+    <w:next w:val="Normal"/>
+    <w:link w:val="TitleChar"/>
+    <w:uiPriority w:val="10"/>
+    <w:qFormat/>
+    <w:pPr>
+      <w:contextualSpacing/>
+    </w:pPr>
+    <w:rPr>
+      <w:rFonts w:asciiTheme="majorAscii" w:hAnsiTheme="majorHAnsi" w:eastAsiaTheme="majorEastAsia" w:cstheme="majorBidi"/>
+      <w:sz w:val="56"/>
+      <w:szCs w:val="56"/>
+      <w:kern w:val="28"/>
+      <w:spacing w:val="-10"/>
+    </w:rPr>
+  </w:style>
+  <w:style w:type="table" w:styleId="TableNormal">
     <w:name w:val="Normal Table"/>
     <w:uiPriority w:val="99"/>
     <w:semiHidden/>
@@ -298,54 +349,12 @@
       </w:tblCellMar>
     </w:tblPr>
   </w:style>
-  <w:style w:type="numbering" w:styleId="NoList" w:default="true">
+  <w:style w:type="numbering" w:styleId="NoList">
     <w:name w:val="No List"/>
     <w:uiPriority w:val="1"/>
     <w:semiHidden/>
     <w:unhideWhenUsed/>
   </w:style>
-  <w:style w:type="character" w:styleId="HeaderChar" w:default="true">
-    <w:name w:val="Header Char"/>
-    <w:basedOn w:val="DefaultParagraphFont"/>
-    <w:link w:val="Header"/>
-    <w:uiPriority w:val="99"/>
-  </w:style>
-  <w:style w:type="paragraph" w:styleId="Header" w:default="true">
-    <w:name w:val="header"/>
-    <w:basedOn w:val="Normal"/>
-    <w:link w:val="HeaderChar"/>
-    <w:uiPriority w:val="1"/>
-    <w:semiHidden/>
-    <w:unhideWhenUsed/>
-    <w:pPr>
-      <w:tabs>
-        <w:tab w:val="center" w:pos="4680"/>
-        <w:tab w:val="right" w:pos="9360"/>
-      </w:tabs>
-      <w:spacing w:after="240"/>
-    </w:pPr>
-  </w:style>
-  <w:style w:type="character" w:styleId="FooterChar" w:default="true">
-    <w:name w:val="Footer Char"/>
-    <w:basedOn w:val="DefaultParagraphFont"/>
-    <w:link w:val="Footer"/>
-    <w:uiPriority w:val="99"/>
-  </w:style>
-  <w:style w:type="paragraph" w:styleId="Footer" w:default="true">
-    <w:name w:val="footer"/>
-    <w:basedOn w:val="Normal"/>
-    <w:link w:val="FooterChar"/>
-    <w:uiPriority w:val="1"/>
-    <w:semiHidden/>
-    <w:unhideWhenUsed/>
-    <w:pPr>
-      <w:tabs>
-        <w:tab w:val="center" w:pos="4680"/>
-        <w:tab w:val="right" w:pos="9360"/>
-      </w:tabs>
-      <w:spacing w:after="240"/>
-    </w:pPr>
-  </w:style>
   <w:style w:type="character" w:styleId="Heading1Char">
     <w:name w:val="Heading 1 Char"/>
     <w:basedOn w:val="DefaultParagraphFont"/>

</xml_diff>

<commit_message>
document: support for controlling paragraph numbering
Fixes #136
</commit_message>
<xml_diff>
--- a/_examples/document/simple/simple.docx
+++ b/_examples/document/simple/simple.docx
@@ -141,6 +141,50 @@
           <w:effect w:val="shimmer"/>
         </w:rPr>
         <w:t>text effects</w:t>
+      </w:r>
+    </w:p>
+    <w:p>
+      <w:pPr>
+        <w:numPr>
+          <w:ilvl w:val="0"/>
+          <w:numId w:val="1"/>
+        </w:numPr>
+      </w:pPr>
+      <w:r>
+        <w:t>Level 1</w:t>
+      </w:r>
+    </w:p>
+    <w:p>
+      <w:pPr>
+        <w:numPr>
+          <w:ilvl w:val="1"/>
+          <w:numId w:val="1"/>
+        </w:numPr>
+      </w:pPr>
+      <w:r>
+        <w:t>Level 2</w:t>
+      </w:r>
+    </w:p>
+    <w:p>
+      <w:pPr>
+        <w:numPr>
+          <w:ilvl w:val="2"/>
+          <w:numId w:val="1"/>
+        </w:numPr>
+      </w:pPr>
+      <w:r>
+        <w:t>Level 3</w:t>
+      </w:r>
+    </w:p>
+    <w:p>
+      <w:pPr>
+        <w:numPr>
+          <w:ilvl w:val="3"/>
+          <w:numId w:val="1"/>
+        </w:numPr>
+      </w:pPr>
+      <w:r>
+        <w:t>Level 4</w:t>
       </w:r>
     </w:p>
   </w:body>
@@ -150,131 +194,123 @@
 <file path=word/numbering.xml><?xml version="1.0" encoding="utf-8"?>
 <w:numbering xmlns="http://schemas.openxmlformats.org/wordprocessingml/2006/main" xmlns:a="http://schemas.openxmlformats.org/drawingml/2006/main" xmlns:m="http://schemas.openxmlformats.org/officeDocument/2006/math" xmlns:ma="http://schemas.openxmlformats.org/schemaLibrary/2006/main" xmlns:pic="http://schemas.openxmlformats.org/drawingml/2006/picture" xmlns:r="http://schemas.openxmlformats.org/officeDocument/2006/relationships" xmlns:s="http://schemas.openxmlformats.org/officeDocument/2006/sharedTypes" xmlns:w="http://schemas.openxmlformats.org/wordprocessingml/2006/main" xmlns:wp="http://schemas.openxmlformats.org/drawingml/2006/wordprocessingDrawing" xmlns:xml="http://www.w3.org/XML/1998/namespace">
   <w:abstractNum w:abstractNumId="1">
+    <w:multiLevelType w:val="hybridMultilevel"/>
     <w:lvl w:ilvl="0">
       <w:start w:val="1"/>
-      <w:numFmt w:val="none"/>
-      <w:pStyle w:val="Heading1"/>
-      <w:suff w:val="nothing"/>
-      <w:lvlText w:val=""/>
-      <w:lvlJc w:val="left"/>
-      <w:pPr>
-        <w:tabs>
-          <w:tab w:val="num" w:pos="432"/>
-        </w:tabs>
-        <w:ind w:left="432" w:hanging="432"/>
-      </w:pPr>
+      <w:numFmt w:val="bullet"/>
+      <w:suff w:val="nothing"/>
+      <w:lvlText w:val=""/>
+      <w:lvlJc w:val="left"/>
+      <w:pPr>
+        <w:ind w:left="720" w:hanging="360"/>
+      </w:pPr>
+      <w:rPr>
+        <w:rFonts w:hint="default" w:ascii="Symbol" w:hAnsi="Symbol"/>
+      </w:rPr>
     </w:lvl>
     <w:lvl w:ilvl="1">
       <w:start w:val="1"/>
-      <w:numFmt w:val="none"/>
-      <w:pStyle w:val="Heading2"/>
-      <w:suff w:val="nothing"/>
-      <w:lvlText w:val=""/>
-      <w:lvlJc w:val="left"/>
-      <w:pPr>
-        <w:tabs>
-          <w:tab w:val="num" w:pos="576"/>
-        </w:tabs>
-        <w:ind w:left="576" w:hanging="576"/>
-      </w:pPr>
+      <w:numFmt w:val="bullet"/>
+      <w:suff w:val="nothing"/>
+      <w:lvlText w:val=""/>
+      <w:lvlJc w:val="left"/>
+      <w:pPr>
+        <w:ind w:left="1440" w:hanging="360"/>
+      </w:pPr>
+      <w:rPr>
+        <w:rFonts w:hint="default" w:ascii="Symbol" w:hAnsi="Symbol"/>
+      </w:rPr>
     </w:lvl>
     <w:lvl w:ilvl="2">
       <w:start w:val="1"/>
-      <w:numFmt w:val="none"/>
-      <w:pStyle w:val="Heading3"/>
-      <w:suff w:val="nothing"/>
-      <w:lvlText w:val=""/>
-      <w:lvlJc w:val="left"/>
-      <w:pPr>
-        <w:tabs>
-          <w:tab w:val="num" w:pos="720"/>
-        </w:tabs>
-        <w:ind w:left="720" w:hanging="720"/>
-      </w:pPr>
+      <w:numFmt w:val="bullet"/>
+      <w:suff w:val="nothing"/>
+      <w:lvlText w:val=""/>
+      <w:lvlJc w:val="left"/>
+      <w:pPr>
+        <w:ind w:left="2160" w:hanging="360"/>
+      </w:pPr>
+      <w:rPr>
+        <w:rFonts w:hint="default" w:ascii="Symbol" w:hAnsi="Symbol"/>
+      </w:rPr>
     </w:lvl>
     <w:lvl w:ilvl="3">
       <w:start w:val="1"/>
-      <w:numFmt w:val="none"/>
-      <w:pStyle w:val="Heading4"/>
-      <w:suff w:val="nothing"/>
-      <w:lvlText w:val=""/>
-      <w:lvlJc w:val="left"/>
-      <w:pPr>
-        <w:tabs>
-          <w:tab w:val="num" w:pos="864"/>
-        </w:tabs>
-        <w:ind w:left="864" w:hanging="864"/>
-      </w:pPr>
+      <w:numFmt w:val="bullet"/>
+      <w:suff w:val="nothing"/>
+      <w:lvlText w:val=""/>
+      <w:lvlJc w:val="left"/>
+      <w:pPr>
+        <w:ind w:left="2880" w:hanging="360"/>
+      </w:pPr>
+      <w:rPr>
+        <w:rFonts w:hint="default" w:ascii="Symbol" w:hAnsi="Symbol"/>
+      </w:rPr>
     </w:lvl>
     <w:lvl w:ilvl="4">
       <w:start w:val="1"/>
-      <w:numFmt w:val="none"/>
-      <w:pStyle w:val="Heading5"/>
-      <w:suff w:val="nothing"/>
-      <w:lvlText w:val=""/>
-      <w:lvlJc w:val="left"/>
-      <w:pPr>
-        <w:tabs>
-          <w:tab w:val="num" w:pos="1008"/>
-        </w:tabs>
-        <w:ind w:left="1008" w:hanging="1008"/>
-      </w:pPr>
+      <w:numFmt w:val="bullet"/>
+      <w:suff w:val="nothing"/>
+      <w:lvlText w:val=""/>
+      <w:lvlJc w:val="left"/>
+      <w:pPr>
+        <w:ind w:left="3600" w:hanging="360"/>
+      </w:pPr>
+      <w:rPr>
+        <w:rFonts w:hint="default" w:ascii="Symbol" w:hAnsi="Symbol"/>
+      </w:rPr>
     </w:lvl>
     <w:lvl w:ilvl="5">
       <w:start w:val="1"/>
-      <w:numFmt w:val="none"/>
-      <w:pStyle w:val="Heading6"/>
-      <w:suff w:val="nothing"/>
-      <w:lvlText w:val=""/>
-      <w:lvlJc w:val="left"/>
-      <w:pPr>
-        <w:tabs>
-          <w:tab w:val="num" w:pos="1152"/>
-        </w:tabs>
-        <w:ind w:left="1152" w:hanging="1152"/>
-      </w:pPr>
+      <w:numFmt w:val="bullet"/>
+      <w:suff w:val="nothing"/>
+      <w:lvlText w:val=""/>
+      <w:lvlJc w:val="left"/>
+      <w:pPr>
+        <w:ind w:left="4320" w:hanging="360"/>
+      </w:pPr>
+      <w:rPr>
+        <w:rFonts w:hint="default" w:ascii="Symbol" w:hAnsi="Symbol"/>
+      </w:rPr>
     </w:lvl>
     <w:lvl w:ilvl="6">
       <w:start w:val="1"/>
-      <w:numFmt w:val="none"/>
-      <w:pStyle w:val="Heading7"/>
-      <w:suff w:val="nothing"/>
-      <w:lvlText w:val=""/>
-      <w:lvlJc w:val="left"/>
-      <w:pPr>
-        <w:tabs>
-          <w:tab w:val="num" w:pos="1296"/>
-        </w:tabs>
-        <w:ind w:left="1296" w:hanging="1296"/>
-      </w:pPr>
+      <w:numFmt w:val="bullet"/>
+      <w:suff w:val="nothing"/>
+      <w:lvlText w:val=""/>
+      <w:lvlJc w:val="left"/>
+      <w:pPr>
+        <w:ind w:left="5040" w:hanging="360"/>
+      </w:pPr>
+      <w:rPr>
+        <w:rFonts w:hint="default" w:ascii="Symbol" w:hAnsi="Symbol"/>
+      </w:rPr>
     </w:lvl>
     <w:lvl w:ilvl="7">
       <w:start w:val="1"/>
-      <w:numFmt w:val="none"/>
-      <w:pStyle w:val="Heading8"/>
-      <w:suff w:val="nothing"/>
-      <w:lvlText w:val=""/>
-      <w:lvlJc w:val="left"/>
-      <w:pPr>
-        <w:tabs>
-          <w:tab w:val="num" w:pos="1440"/>
-        </w:tabs>
-        <w:ind w:left="1440" w:hanging="1440"/>
-      </w:pPr>
+      <w:numFmt w:val="bullet"/>
+      <w:suff w:val="nothing"/>
+      <w:lvlText w:val=""/>
+      <w:lvlJc w:val="left"/>
+      <w:pPr>
+        <w:ind w:left="5760" w:hanging="360"/>
+      </w:pPr>
+      <w:rPr>
+        <w:rFonts w:hint="default" w:ascii="Symbol" w:hAnsi="Symbol"/>
+      </w:rPr>
     </w:lvl>
     <w:lvl w:ilvl="8">
       <w:start w:val="1"/>
-      <w:numFmt w:val="none"/>
-      <w:pStyle w:val="Heading9"/>
-      <w:suff w:val="nothing"/>
-      <w:lvlText w:val=""/>
-      <w:lvlJc w:val="left"/>
-      <w:pPr>
-        <w:tabs>
-          <w:tab w:val="num" w:pos="1584"/>
-        </w:tabs>
-        <w:ind w:left="1584" w:hanging="1584"/>
-      </w:pPr>
+      <w:numFmt w:val="bullet"/>
+      <w:suff w:val="nothing"/>
+      <w:lvlText w:val=""/>
+      <w:lvlJc w:val="left"/>
+      <w:pPr>
+        <w:ind w:left="6480" w:hanging="360"/>
+      </w:pPr>
+      <w:rPr>
+        <w:rFonts w:hint="default" w:ascii="Symbol" w:hAnsi="Symbol"/>
+      </w:rPr>
     </w:lvl>
   </w:abstractNum>
   <w:num w:numId="1">

</xml_diff>